<commit_message>
hw1/ :  Report is done.
Signed-off-by: Yoni Bettan <ybettan@redhat.com>
</commit_message>
<xml_diff>
--- a/hw1/ex1.docx
+++ b/hw1/ex1.docx
@@ -14,7 +14,7 @@
           <w:noProof/>
         </w:rPr>
         <w:drawing>
-          <wp:anchor distT="0" distB="0" distL="114300" distR="114300" simplePos="0" relativeHeight="251658240" behindDoc="0" locked="0" layoutInCell="1" allowOverlap="1" wp14:anchorId="74028822">
+          <wp:anchor distT="0" distB="0" distL="114300" distR="114300" simplePos="0" relativeHeight="251658240" behindDoc="0" locked="0" layoutInCell="1" allowOverlap="1" wp14:anchorId="275245A4" wp14:editId="1A467308">
             <wp:simplePos x="0" y="0"/>
             <wp:positionH relativeFrom="margin">
               <wp:posOffset>-579521</wp:posOffset>
@@ -325,7 +325,7 @@
           <w:noProof/>
         </w:rPr>
         <w:drawing>
-          <wp:anchor distT="0" distB="0" distL="114300" distR="114300" simplePos="0" relativeHeight="251659264" behindDoc="0" locked="0" layoutInCell="1" allowOverlap="1" wp14:anchorId="29C34455">
+          <wp:anchor distT="0" distB="0" distL="114300" distR="114300" simplePos="0" relativeHeight="251659264" behindDoc="0" locked="0" layoutInCell="1" allowOverlap="1" wp14:anchorId="1BB7B434" wp14:editId="7188EE81">
             <wp:simplePos x="0" y="0"/>
             <wp:positionH relativeFrom="margin">
               <wp:align>center</wp:align>
@@ -466,7 +466,7 @@
           <w:noProof/>
         </w:rPr>
         <w:drawing>
-          <wp:anchor distT="0" distB="0" distL="114300" distR="114300" simplePos="0" relativeHeight="251660288" behindDoc="0" locked="0" layoutInCell="1" allowOverlap="1" wp14:anchorId="69E488F1">
+          <wp:anchor distT="0" distB="0" distL="114300" distR="114300" simplePos="0" relativeHeight="251660288" behindDoc="0" locked="0" layoutInCell="1" allowOverlap="1" wp14:anchorId="2D32ACDF" wp14:editId="0C1EB0F8">
             <wp:simplePos x="0" y="0"/>
             <wp:positionH relativeFrom="margin">
               <wp:align>center</wp:align>
@@ -1018,7 +1018,7 @@
           <w:noProof/>
         </w:rPr>
         <w:drawing>
-          <wp:anchor distT="0" distB="0" distL="114300" distR="114300" simplePos="0" relativeHeight="251661312" behindDoc="0" locked="0" layoutInCell="1" allowOverlap="1" wp14:anchorId="3E37303B">
+          <wp:anchor distT="0" distB="0" distL="114300" distR="114300" simplePos="0" relativeHeight="251661312" behindDoc="0" locked="0" layoutInCell="1" allowOverlap="1" wp14:anchorId="1077D84A" wp14:editId="60B13937">
             <wp:simplePos x="0" y="0"/>
             <wp:positionH relativeFrom="column">
               <wp:posOffset>46990</wp:posOffset>
@@ -1593,19 +1593,7 @@
           <w:rPr>
             <w:rFonts w:ascii="Cambria Math" w:eastAsiaTheme="minorEastAsia" w:hAnsi="Cambria Math"/>
           </w:rPr>
-          <m:t>throughput=69</m:t>
-        </m:r>
-        <m:r>
-          <w:rPr>
-            <w:rFonts w:ascii="Cambria Math" w:eastAsiaTheme="minorEastAsia" w:hAnsi="Cambria Math"/>
-          </w:rPr>
-          <m:t>30</m:t>
-        </m:r>
-        <m:r>
-          <w:rPr>
-            <w:rFonts w:ascii="Cambria Math" w:eastAsiaTheme="minorEastAsia" w:hAnsi="Cambria Math"/>
-          </w:rPr>
-          <m:t xml:space="preserve"> [</m:t>
+          <m:t>throughput=6930 [</m:t>
         </m:r>
         <m:f>
           <m:fPr>
@@ -1647,7 +1635,7 @@
         <w:bidi/>
         <w:ind w:left="1125"/>
         <w:rPr>
-          <w:rFonts w:eastAsiaTheme="minorEastAsia" w:hint="cs"/>
+          <w:rFonts w:eastAsiaTheme="minorEastAsia"/>
           <w:rtl/>
         </w:rPr>
       </w:pPr>
@@ -1656,7 +1644,7 @@
           <w:noProof/>
         </w:rPr>
         <w:drawing>
-          <wp:anchor distT="0" distB="0" distL="114300" distR="114300" simplePos="0" relativeHeight="251662336" behindDoc="0" locked="0" layoutInCell="1" allowOverlap="1" wp14:anchorId="296D7C1A">
+          <wp:anchor distT="0" distB="0" distL="114300" distR="114300" simplePos="0" relativeHeight="251662336" behindDoc="0" locked="0" layoutInCell="1" allowOverlap="1" wp14:anchorId="09ECE4E0" wp14:editId="60151C72">
             <wp:simplePos x="0" y="0"/>
             <wp:positionH relativeFrom="column">
               <wp:posOffset>812165</wp:posOffset>
@@ -1795,7 +1783,7 @@
           <w:noProof/>
         </w:rPr>
         <w:drawing>
-          <wp:anchor distT="0" distB="0" distL="114300" distR="114300" simplePos="0" relativeHeight="251663360" behindDoc="0" locked="0" layoutInCell="1" allowOverlap="1" wp14:anchorId="76217EA2">
+          <wp:anchor distT="0" distB="0" distL="114300" distR="114300" simplePos="0" relativeHeight="251663360" behindDoc="0" locked="0" layoutInCell="1" allowOverlap="1" wp14:anchorId="24F12EA9" wp14:editId="5397DCCA">
             <wp:simplePos x="0" y="0"/>
             <wp:positionH relativeFrom="margin">
               <wp:posOffset>-76696</wp:posOffset>
@@ -1862,207 +1850,26 @@
           <w:rFonts w:hint="cs"/>
           <w:rtl/>
         </w:rPr>
-        <w:t xml:space="preserve"> כפי שניתן לראות אורך פעולת העתקת הזיכרון שבחרנו להציג </w:t>
-      </w:r>
-      <w:bookmarkStart w:id="0" w:name="_GoBack"/>
-      <w:bookmarkEnd w:id="0"/>
-      <w:r>
-        <w:rPr>
-          <w:rFonts w:hint="cs"/>
-          <w:rtl/>
-        </w:rPr>
-        <w:t xml:space="preserve">אורכת </w:t>
+        <w:t xml:space="preserve"> כפי שניתן לראות אורך פעולת העתקת הזיכרון שבחרנו להציג אורכת </w:t>
       </w:r>
       <m:oMath>
         <m:r>
           <w:rPr>
             <w:rFonts w:ascii="Cambria Math" w:hAnsi="Cambria Math"/>
           </w:rPr>
-          <m:t>13.792 [µs]</m:t>
+          <m:t>13.79 [µs]</m:t>
         </m:r>
       </m:oMath>
     </w:p>
     <w:p>
       <w:pPr>
         <w:pStyle w:val="a5"/>
-        <w:bidi/>
-      </w:pPr>
-    </w:p>
-    <w:p>
-      <w:pPr>
-        <w:bidi/>
-        <w:rPr>
-          <w:rtl/>
-        </w:rPr>
-      </w:pPr>
-    </w:p>
-    <w:p>
-      <w:pPr>
-        <w:bidi/>
-        <w:rPr>
-          <w:rtl/>
-        </w:rPr>
-      </w:pPr>
-    </w:p>
-    <w:p>
-      <w:pPr>
-        <w:bidi/>
-        <w:rPr>
-          <w:rtl/>
-        </w:rPr>
-      </w:pPr>
-    </w:p>
-    <w:p>
-      <w:pPr>
-        <w:bidi/>
-        <w:rPr>
-          <w:rtl/>
-        </w:rPr>
-      </w:pPr>
-    </w:p>
-    <w:p>
-      <w:pPr>
-        <w:bidi/>
-        <w:rPr>
-          <w:rtl/>
-        </w:rPr>
-      </w:pPr>
-    </w:p>
-    <w:p>
-      <w:pPr>
-        <w:bidi/>
-        <w:rPr>
-          <w:rtl/>
-        </w:rPr>
-      </w:pPr>
-    </w:p>
-    <w:p>
-      <w:pPr>
-        <w:bidi/>
-        <w:rPr>
-          <w:rtl/>
-        </w:rPr>
-      </w:pPr>
-    </w:p>
-    <w:p>
-      <w:pPr>
-        <w:bidi/>
-        <w:rPr>
-          <w:rtl/>
-        </w:rPr>
-      </w:pPr>
-    </w:p>
-    <w:p>
-      <w:pPr>
-        <w:bidi/>
-        <w:rPr>
-          <w:rtl/>
-        </w:rPr>
-      </w:pPr>
-    </w:p>
-    <w:p>
-      <w:pPr>
-        <w:bidi/>
-        <w:rPr>
-          <w:rtl/>
-        </w:rPr>
-      </w:pPr>
-    </w:p>
-    <w:p>
-      <w:pPr>
-        <w:bidi/>
-        <w:rPr>
-          <w:rtl/>
-        </w:rPr>
-      </w:pPr>
-    </w:p>
-    <w:p>
-      <w:pPr>
-        <w:bidi/>
-        <w:rPr>
-          <w:rtl/>
-        </w:rPr>
-      </w:pPr>
-    </w:p>
-    <w:p>
-      <w:pPr>
-        <w:bidi/>
-        <w:rPr>
-          <w:rtl/>
-        </w:rPr>
-      </w:pPr>
-    </w:p>
-    <w:p>
-      <w:pPr>
-        <w:bidi/>
-        <w:rPr>
-          <w:rtl/>
-        </w:rPr>
-      </w:pPr>
-    </w:p>
-    <w:p>
-      <w:pPr>
-        <w:bidi/>
-        <w:rPr>
-          <w:rtl/>
-        </w:rPr>
-      </w:pPr>
-    </w:p>
-    <w:p>
-      <w:pPr>
-        <w:bidi/>
-        <w:rPr>
-          <w:rtl/>
-        </w:rPr>
-      </w:pPr>
-    </w:p>
-    <w:p>
-      <w:pPr>
-        <w:bidi/>
-        <w:rPr>
-          <w:rtl/>
-        </w:rPr>
-      </w:pPr>
-    </w:p>
-    <w:p>
-      <w:pPr>
-        <w:bidi/>
-        <w:rPr>
-          <w:rtl/>
-        </w:rPr>
-      </w:pPr>
-    </w:p>
-    <w:p>
-      <w:pPr>
-        <w:bidi/>
-        <w:rPr>
-          <w:rtl/>
-        </w:rPr>
-      </w:pPr>
-    </w:p>
-    <w:p>
-      <w:pPr>
-        <w:bidi/>
-        <w:rPr>
-          <w:rtl/>
-        </w:rPr>
-      </w:pPr>
-    </w:p>
-    <w:p>
-      <w:pPr>
-        <w:bidi/>
-        <w:rPr>
-          <w:color w:val="FF0000"/>
-        </w:rPr>
-      </w:pPr>
-      <w:r>
-        <w:rPr>
-          <w:rFonts w:hint="cs"/>
-          <w:color w:val="FF0000"/>
-          <w:rtl/>
-        </w:rPr>
-        <w:t>תשובה רלוונטית לסעיף 4</w:t>
-      </w:r>
+        <w:numPr>
+          <w:ilvl w:val="0"/>
+          <w:numId w:val="1"/>
+        </w:numPr>
+        <w:bidi/>
+      </w:pPr>
     </w:p>
     <w:p>
       <w:pPr>
@@ -2078,20 +1885,68 @@
           <w:rFonts w:hint="cs"/>
           <w:rtl/>
         </w:rPr>
-        <w:t xml:space="preserve"> בחרנו להשתמש ב- </w:t>
+        <w:t xml:space="preserve"> בקוד</w:t>
+      </w:r>
+    </w:p>
+    <w:p>
+      <w:pPr>
+        <w:pStyle w:val="a5"/>
+        <w:numPr>
+          <w:ilvl w:val="1"/>
+          <w:numId w:val="1"/>
+        </w:numPr>
+        <w:bidi/>
+      </w:pPr>
+      <w:r>
+        <w:rPr>
+          <w:rFonts w:hint="cs"/>
+          <w:rtl/>
+        </w:rPr>
+        <w:t xml:space="preserve"> בקוד</w:t>
+      </w:r>
+    </w:p>
+    <w:p>
+      <w:pPr>
+        <w:pStyle w:val="a5"/>
+        <w:numPr>
+          <w:ilvl w:val="1"/>
+          <w:numId w:val="1"/>
+        </w:numPr>
+        <w:bidi/>
+      </w:pPr>
+      <w:r>
+        <w:rPr>
+          <w:rFonts w:hint="cs"/>
+          <w:rtl/>
+        </w:rPr>
+        <w:t xml:space="preserve"> בקוד</w:t>
+      </w:r>
+    </w:p>
+    <w:p>
+      <w:pPr>
+        <w:pStyle w:val="a5"/>
+        <w:numPr>
+          <w:ilvl w:val="1"/>
+          <w:numId w:val="1"/>
+        </w:numPr>
+        <w:bidi/>
+        <w:rPr>
+          <w:rtl/>
+        </w:rPr>
+      </w:pPr>
+      <w:r>
+        <w:rPr>
+          <w:rFonts w:hint="cs"/>
+          <w:rtl/>
+        </w:rPr>
+        <w:t xml:space="preserve"> כפי שניתן לראות קיבלנו תוצאה של </w:t>
       </w:r>
       <m:oMath>
         <m:r>
           <w:rPr>
             <w:rFonts w:ascii="Cambria Math" w:hAnsi="Cambria Math"/>
           </w:rPr>
-          <m:t>64*1024=</m:t>
-        </m:r>
-        <m:r>
-          <w:rPr>
-            <w:rFonts w:ascii="Cambria Math" w:hAnsi="Cambria Math"/>
-          </w:rPr>
-          <m:t>65,536</m:t>
+          <m:t>259 [msec]</m:t>
         </m:r>
       </m:oMath>
       <w:r>
@@ -2099,62 +1954,111 @@
           <w:rFonts w:eastAsiaTheme="minorEastAsia" w:hint="cs"/>
           <w:rtl/>
         </w:rPr>
-        <w:t xml:space="preserve"> חוטים.</w:t>
-      </w:r>
-    </w:p>
-    <w:p>
-      <w:pPr>
-        <w:pStyle w:val="a5"/>
-        <w:bidi/>
-        <w:ind w:left="1125"/>
-        <w:rPr>
-          <w:rFonts w:hint="cs"/>
-          <w:rtl/>
-        </w:rPr>
-      </w:pPr>
-      <w:r>
-        <w:rPr>
-          <w:rFonts w:eastAsiaTheme="minorEastAsia" w:hint="cs"/>
-          <w:rtl/>
-        </w:rPr>
-        <w:t xml:space="preserve">כל תמונה הינה בגודל </w:t>
+        <w:t xml:space="preserve">, כלומר </w:t>
       </w:r>
       <m:oMath>
         <m:r>
           <w:rPr>
             <w:rFonts w:ascii="Cambria Math" w:eastAsiaTheme="minorEastAsia" w:hAnsi="Cambria Math"/>
           </w:rPr>
-          <m:t>256x256=64KB</m:t>
+          <m:t>speedup=</m:t>
+        </m:r>
+        <m:f>
+          <m:fPr>
+            <m:ctrlPr>
+              <w:rPr>
+                <w:rFonts w:ascii="Cambria Math" w:eastAsiaTheme="minorEastAsia" w:hAnsi="Cambria Math"/>
+                <w:i/>
+              </w:rPr>
+            </m:ctrlPr>
+          </m:fPr>
+          <m:num>
+            <m:r>
+              <w:rPr>
+                <w:rFonts w:ascii="Cambria Math" w:eastAsiaTheme="minorEastAsia" w:hAnsi="Cambria Math"/>
+              </w:rPr>
+              <m:t>1420</m:t>
+            </m:r>
+          </m:num>
+          <m:den>
+            <m:r>
+              <w:rPr>
+                <w:rFonts w:ascii="Cambria Math" w:eastAsiaTheme="minorEastAsia" w:hAnsi="Cambria Math"/>
+              </w:rPr>
+              <m:t>259</m:t>
+            </m:r>
+          </m:den>
+        </m:f>
+        <m:r>
+          <w:rPr>
+            <w:rFonts w:ascii="Cambria Math" w:eastAsiaTheme="minorEastAsia" w:hAnsi="Cambria Math"/>
+          </w:rPr>
+          <m:t>=5.48</m:t>
         </m:r>
       </m:oMath>
       <w:r>
         <w:rPr>
+          <w:rFonts w:eastAsiaTheme="minorEastAsia"/>
+        </w:rPr>
+        <w:t xml:space="preserve"> </w:t>
+      </w:r>
+      <w:r>
+        <w:rPr>
           <w:rFonts w:eastAsiaTheme="minorEastAsia" w:hint="cs"/>
           <w:rtl/>
         </w:rPr>
-        <w:t xml:space="preserve"> וכיוון שכל </w:t>
-      </w:r>
-      <w:proofErr w:type="spellStart"/>
-      <w:r>
-        <w:rPr>
-          <w:rFonts w:eastAsiaTheme="minorEastAsia"/>
-        </w:rPr>
-        <w:t>threadBlock</w:t>
-      </w:r>
-      <w:proofErr w:type="spellEnd"/>
+        <w:t xml:space="preserve"> ביחס </w:t>
+      </w:r>
       <w:r>
         <w:rPr>
           <w:rFonts w:eastAsiaTheme="minorEastAsia" w:hint="cs"/>
           <w:rtl/>
         </w:rPr>
-        <w:t xml:space="preserve"> מכיל לכל היותר </w:t>
+        <w:t>לסעיף 3.</w:t>
+      </w:r>
+    </w:p>
+    <w:p>
+      <w:pPr>
+        <w:pStyle w:val="a5"/>
+        <w:bidi/>
+        <w:ind w:left="1125"/>
+        <w:rPr>
+          <w:rtl/>
+        </w:rPr>
+      </w:pPr>
+      <w:r>
+        <w:rPr>
+          <w:rFonts w:eastAsiaTheme="minorEastAsia" w:hint="cs"/>
+          <w:rtl/>
+        </w:rPr>
+        <w:t xml:space="preserve">כעת יש לנו פי </w:t>
+      </w:r>
+      <w:r>
+        <w:rPr>
+          <w:rFonts w:eastAsiaTheme="minorEastAsia" w:hint="cs"/>
+          <w:rtl/>
+        </w:rPr>
+        <w:t>12</w:t>
+      </w:r>
+      <w:r>
+        <w:rPr>
+          <w:rFonts w:eastAsiaTheme="minorEastAsia" w:hint="cs"/>
+          <w:rtl/>
+        </w:rPr>
+        <w:t xml:space="preserve"> יותר ליבות לכן לכאורה היינו יכולים לצפות לקבל </w:t>
       </w:r>
       <m:oMath>
         <m:r>
           <w:rPr>
             <w:rFonts w:ascii="Cambria Math" w:eastAsiaTheme="minorEastAsia" w:hAnsi="Cambria Math"/>
           </w:rPr>
-          <m:t>1024=1K</m:t>
+          <m:t>speedup=</m:t>
+        </m:r>
+        <m:r>
+          <w:rPr>
+            <w:rFonts w:ascii="Cambria Math" w:eastAsiaTheme="minorEastAsia" w:hAnsi="Cambria Math"/>
+          </w:rPr>
+          <m:t>12</m:t>
         </m:r>
       </m:oMath>
       <w:r>
@@ -2162,14 +2066,83 @@
           <w:rFonts w:eastAsiaTheme="minorEastAsia" w:hint="cs"/>
           <w:rtl/>
         </w:rPr>
-        <w:t xml:space="preserve"> חוטים נצטרך סה"כ </w:t>
+        <w:t xml:space="preserve"> אך  זה כמובן לא נכון כפי שראינו לפי </w:t>
+      </w:r>
+      <w:r>
+        <w:rPr>
+          <w:rFonts w:eastAsiaTheme="minorEastAsia"/>
+        </w:rPr>
+        <w:t>Amdahl’s law</w:t>
+      </w:r>
+      <w:r>
+        <w:rPr>
+          <w:rFonts w:eastAsiaTheme="minorEastAsia" w:hint="cs"/>
+          <w:rtl/>
+        </w:rPr>
+        <w:t xml:space="preserve"> שכן יש לקחת בחשבון פעולות העתקת זיכרון, ניהול ה- </w:t>
+      </w:r>
+      <w:proofErr w:type="spellStart"/>
+      <w:r>
+        <w:rPr>
+          <w:rFonts w:eastAsiaTheme="minorEastAsia"/>
+        </w:rPr>
+        <w:t>threadBlocks</w:t>
+      </w:r>
+      <w:proofErr w:type="spellEnd"/>
+      <w:r>
+        <w:rPr>
+          <w:rFonts w:eastAsiaTheme="minorEastAsia" w:hint="cs"/>
+          <w:rtl/>
+        </w:rPr>
+        <w:t xml:space="preserve"> (איזה </w:t>
+      </w:r>
+      <w:proofErr w:type="spellStart"/>
+      <w:r>
+        <w:rPr>
+          <w:rFonts w:eastAsiaTheme="minorEastAsia"/>
+        </w:rPr>
+        <w:t>threadBlock</w:t>
+      </w:r>
+      <w:proofErr w:type="spellEnd"/>
+      <w:r>
+        <w:rPr>
+          <w:rFonts w:eastAsiaTheme="minorEastAsia" w:hint="cs"/>
+          <w:rtl/>
+        </w:rPr>
+        <w:t xml:space="preserve"> הולך לאיזה </w:t>
+      </w:r>
+      <w:r>
+        <w:rPr>
+          <w:rFonts w:eastAsiaTheme="minorEastAsia" w:hint="cs"/>
+        </w:rPr>
+        <w:t>SM</w:t>
+      </w:r>
+      <w:r>
+        <w:rPr>
+          <w:rFonts w:eastAsiaTheme="minorEastAsia" w:hint="cs"/>
+          <w:rtl/>
+        </w:rPr>
+        <w:t xml:space="preserve">) ו- </w:t>
+      </w:r>
+      <w:r>
+        <w:rPr>
+          <w:rFonts w:eastAsiaTheme="minorEastAsia"/>
+        </w:rPr>
+        <w:t>overhead</w:t>
+      </w:r>
+      <w:r>
+        <w:rPr>
+          <w:rFonts w:eastAsiaTheme="minorEastAsia" w:hint="cs"/>
+          <w:rtl/>
+        </w:rPr>
+        <w:t xml:space="preserve"> נוסף אשר מקשה עלינו לקבל </w:t>
       </w:r>
       <m:oMath>
         <m:r>
           <w:rPr>
             <w:rFonts w:ascii="Cambria Math" w:eastAsiaTheme="minorEastAsia" w:hAnsi="Cambria Math"/>
           </w:rPr>
-          <m:t>64</m:t>
+          <m:t>speedup</m:t>
         </m:r>
       </m:oMath>
       <w:r>
@@ -2177,35 +2150,462 @@
           <w:rFonts w:eastAsiaTheme="minorEastAsia" w:hint="cs"/>
           <w:rtl/>
         </w:rPr>
+        <w:t xml:space="preserve"> לינארי.</w:t>
+      </w:r>
+    </w:p>
+    <w:p>
+      <w:pPr>
+        <w:pStyle w:val="a5"/>
+        <w:bidi/>
+        <w:ind w:left="1125"/>
+      </w:pPr>
+    </w:p>
+    <w:p>
+      <w:pPr>
+        <w:bidi/>
+        <w:rPr>
+          <w:rtl/>
+        </w:rPr>
+      </w:pPr>
+      <w:r>
+        <w:rPr>
+          <w:noProof/>
+        </w:rPr>
+        <w:drawing>
+          <wp:anchor distT="0" distB="0" distL="114300" distR="114300" simplePos="0" relativeHeight="251664384" behindDoc="0" locked="0" layoutInCell="1" allowOverlap="1" wp14:anchorId="31669647" wp14:editId="479FF770">
+            <wp:simplePos x="0" y="0"/>
+            <wp:positionH relativeFrom="margin">
+              <wp:posOffset>569696</wp:posOffset>
+            </wp:positionH>
+            <wp:positionV relativeFrom="paragraph">
+              <wp:posOffset>44818</wp:posOffset>
+            </wp:positionV>
+            <wp:extent cx="4398746" cy="1340302"/>
+            <wp:effectExtent l="38100" t="38100" r="97155" b="88900"/>
+            <wp:wrapSquare wrapText="bothSides"/>
+            <wp:docPr id="7" name="תמונה 7"/>
+            <wp:cNvGraphicFramePr>
+              <a:graphicFrameLocks xmlns:a="http://schemas.openxmlformats.org/drawingml/2006/main" noChangeAspect="1"/>
+            </wp:cNvGraphicFramePr>
+            <a:graphic xmlns:a="http://schemas.openxmlformats.org/drawingml/2006/main">
+              <a:graphicData uri="http://schemas.openxmlformats.org/drawingml/2006/picture">
+                <pic:pic xmlns:pic="http://schemas.openxmlformats.org/drawingml/2006/picture">
+                  <pic:nvPicPr>
+                    <pic:cNvPr id="1" name=""/>
+                    <pic:cNvPicPr/>
+                  </pic:nvPicPr>
+                  <pic:blipFill>
+                    <a:blip r:embed="rId11">
+                      <a:extLst>
+                        <a:ext uri="{28A0092B-C50C-407E-A947-70E740481C1C}">
+                          <a14:useLocalDpi xmlns:a14="http://schemas.microsoft.com/office/drawing/2010/main" val="0"/>
+                        </a:ext>
+                      </a:extLst>
+                    </a:blip>
+                    <a:stretch>
+                      <a:fillRect/>
+                    </a:stretch>
+                  </pic:blipFill>
+                  <pic:spPr>
+                    <a:xfrm>
+                      <a:off x="0" y="0"/>
+                      <a:ext cx="4398746" cy="1340302"/>
+                    </a:xfrm>
+                    <a:prstGeom prst="rect">
+                      <a:avLst/>
+                    </a:prstGeom>
+                    <a:effectLst>
+                      <a:outerShdw blurRad="50800" dist="38100" dir="2700000" algn="tl" rotWithShape="0">
+                        <a:prstClr val="black">
+                          <a:alpha val="40000"/>
+                        </a:prstClr>
+                      </a:outerShdw>
+                    </a:effectLst>
+                  </pic:spPr>
+                </pic:pic>
+              </a:graphicData>
+            </a:graphic>
+          </wp:anchor>
+        </w:drawing>
+      </w:r>
+    </w:p>
+    <w:p>
+      <w:pPr>
+        <w:bidi/>
+        <w:rPr>
+          <w:rtl/>
+        </w:rPr>
+      </w:pPr>
+    </w:p>
+    <w:p>
+      <w:pPr>
+        <w:bidi/>
+        <w:rPr>
+          <w:rtl/>
+        </w:rPr>
+      </w:pPr>
+    </w:p>
+    <w:p>
+      <w:pPr>
+        <w:bidi/>
+        <w:rPr>
+          <w:rtl/>
+        </w:rPr>
+      </w:pPr>
+    </w:p>
+    <w:p>
+      <w:pPr>
+        <w:bidi/>
+        <w:rPr>
+          <w:rtl/>
+        </w:rPr>
+      </w:pPr>
+    </w:p>
+    <w:p>
+      <w:pPr>
+        <w:bidi/>
+        <w:rPr>
+          <w:rtl/>
+        </w:rPr>
+      </w:pPr>
+    </w:p>
+    <w:p>
+      <w:pPr>
+        <w:bidi/>
+        <w:rPr>
+          <w:rtl/>
+        </w:rPr>
+      </w:pPr>
+    </w:p>
+    <w:p>
+      <w:pPr>
+        <w:bidi/>
+        <w:rPr>
+          <w:rtl/>
+        </w:rPr>
+      </w:pPr>
+    </w:p>
+    <w:p>
+      <w:pPr>
+        <w:bidi/>
+        <w:rPr>
+          <w:rtl/>
+        </w:rPr>
+      </w:pPr>
+    </w:p>
+    <w:p>
+      <w:pPr>
+        <w:pStyle w:val="a5"/>
+        <w:numPr>
+          <w:ilvl w:val="1"/>
+          <w:numId w:val="1"/>
+        </w:numPr>
+        <w:bidi/>
+      </w:pPr>
+      <w:r>
+        <w:rPr>
+          <w:rFonts w:hint="cs"/>
+          <w:rtl/>
+        </w:rPr>
+        <w:t xml:space="preserve"> התשובה ביחד עם סעיף 4.</w:t>
+      </w:r>
+      <w:r>
+        <w:rPr>
+          <w:rFonts w:hint="cs"/>
+          <w:rtl/>
+        </w:rPr>
+        <w:t>6</w:t>
+      </w:r>
+    </w:p>
+    <w:p>
+      <w:pPr>
+        <w:pStyle w:val="a5"/>
+        <w:numPr>
+          <w:ilvl w:val="1"/>
+          <w:numId w:val="1"/>
+        </w:numPr>
+        <w:bidi/>
+      </w:pPr>
+      <w:r>
+        <w:rPr>
+          <w:rFonts w:hint="cs"/>
+          <w:rtl/>
+        </w:rPr>
+        <w:t xml:space="preserve"> כפי שניתן לראות אורך פעולת העתקת הזיכרון כולה אורכת </w:t>
+      </w:r>
+      <m:oMath>
+        <m:r>
+          <w:rPr>
+            <w:rFonts w:ascii="Cambria Math" w:hAnsi="Cambria Math"/>
+          </w:rPr>
+          <m:t xml:space="preserve">104.79 </m:t>
+        </m:r>
+        <m:d>
+          <m:dPr>
+            <m:begChr m:val="["/>
+            <m:endChr m:val="]"/>
+            <m:ctrlPr>
+              <w:rPr>
+                <w:rFonts w:ascii="Cambria Math" w:hAnsi="Cambria Math"/>
+                <w:i/>
+              </w:rPr>
+            </m:ctrlPr>
+          </m:dPr>
+          <m:e>
+            <m:r>
+              <w:rPr>
+                <w:rFonts w:ascii="Cambria Math" w:hAnsi="Cambria Math"/>
+              </w:rPr>
+              <m:t>msec</m:t>
+            </m:r>
+          </m:e>
+        </m:d>
+      </m:oMath>
+      <w:r>
+        <w:rPr>
+          <w:rFonts w:eastAsiaTheme="minorEastAsia" w:hint="cs"/>
+          <w:rtl/>
+        </w:rPr>
+        <w:t xml:space="preserve"> כלומר פי </w:t>
+      </w:r>
+      <m:oMath>
+        <m:f>
+          <m:fPr>
+            <m:ctrlPr>
+              <w:rPr>
+                <w:rFonts w:ascii="Cambria Math" w:eastAsiaTheme="minorEastAsia" w:hAnsi="Cambria Math"/>
+                <w:i/>
+              </w:rPr>
+            </m:ctrlPr>
+          </m:fPr>
+          <m:num>
+            <m:r>
+              <w:rPr>
+                <w:rFonts w:ascii="Cambria Math" w:eastAsiaTheme="minorEastAsia" w:hAnsi="Cambria Math"/>
+              </w:rPr>
+              <m:t>104.79 [msec]</m:t>
+            </m:r>
+          </m:num>
+          <m:den>
+            <m:r>
+              <w:rPr>
+                <w:rFonts w:ascii="Cambria Math" w:eastAsiaTheme="minorEastAsia" w:hAnsi="Cambria Math"/>
+              </w:rPr>
+              <m:t>13.74 [µsec]</m:t>
+            </m:r>
+          </m:den>
+        </m:f>
+        <m:r>
+          <w:rPr>
+            <w:rFonts w:ascii="Cambria Math" w:eastAsiaTheme="minorEastAsia" w:hAnsi="Cambria Math"/>
+          </w:rPr>
+          <m:t>=7626</m:t>
+        </m:r>
+      </m:oMath>
+      <w:r>
+        <w:rPr>
+          <w:rFonts w:hint="cs"/>
+          <w:rtl/>
+        </w:rPr>
+        <w:t xml:space="preserve"> , כלומר יחסית קרוב לפי </w:t>
+      </w:r>
+      <m:oMath>
+        <m:sSub>
+          <m:sSubPr>
+            <m:ctrlPr>
+              <w:rPr>
+                <w:rFonts w:ascii="Cambria Math" w:hAnsi="Cambria Math"/>
+                <w:i/>
+              </w:rPr>
+            </m:ctrlPr>
+          </m:sSubPr>
+          <m:e>
+            <m:r>
+              <w:rPr>
+                <w:rFonts w:ascii="Cambria Math" w:hAnsi="Cambria Math"/>
+              </w:rPr>
+              <m:t>N</m:t>
+            </m:r>
+          </m:e>
+          <m:sub>
+            <m:r>
+              <w:rPr>
+                <w:rFonts w:ascii="Cambria Math" w:hAnsi="Cambria Math"/>
+              </w:rPr>
+              <m:t>IMAGES</m:t>
+            </m:r>
+          </m:sub>
+        </m:sSub>
+        <m:r>
+          <w:rPr>
+            <w:rFonts w:ascii="Cambria Math" w:hAnsi="Cambria Math"/>
+          </w:rPr>
+          <m:t>=10,000</m:t>
+        </m:r>
+      </m:oMath>
+      <w:r>
+        <w:rPr>
+          <w:rFonts w:eastAsiaTheme="minorEastAsia" w:hint="cs"/>
+          <w:rtl/>
+        </w:rPr>
+        <w:t>, לכן הזמן לא גדל לינארית בדיוק אך דיי קרוב לכך</w:t>
+      </w:r>
+      <w:r>
+        <w:rPr>
+          <w:rFonts w:eastAsiaTheme="minorEastAsia" w:hint="cs"/>
+          <w:rtl/>
+        </w:rPr>
+        <w:t xml:space="preserve"> וזאת </w:t>
+      </w:r>
+      <w:bookmarkStart w:id="0" w:name="_GoBack"/>
+      <w:bookmarkEnd w:id="0"/>
+      <w:r>
+        <w:rPr>
+          <w:rFonts w:eastAsiaTheme="minorEastAsia" w:hint="cs"/>
+          <w:rtl/>
+        </w:rPr>
+        <w:t xml:space="preserve">כיוון </w:t>
+      </w:r>
+      <w:r>
+        <w:rPr>
+          <w:rFonts w:eastAsiaTheme="minorEastAsia" w:hint="cs"/>
+          <w:rtl/>
+        </w:rPr>
+        <w:t xml:space="preserve">שה- </w:t>
+      </w:r>
+      <m:oMath>
+        <m:r>
+          <w:rPr>
+            <w:rFonts w:ascii="Cambria Math" w:eastAsiaTheme="minorEastAsia" w:hAnsi="Cambria Math"/>
+          </w:rPr>
+          <m:t>overhead</m:t>
+        </m:r>
+      </m:oMath>
+      <w:r>
+        <w:rPr>
+          <w:rFonts w:eastAsiaTheme="minorEastAsia" w:hint="cs"/>
+          <w:rtl/>
+        </w:rPr>
+        <w:t xml:space="preserve"> של פעולת ה- </w:t>
+      </w:r>
+      <w:r>
+        <w:rPr>
+          <w:rFonts w:eastAsiaTheme="minorEastAsia"/>
+        </w:rPr>
+        <w:t>DMA</w:t>
+      </w:r>
+      <w:r>
+        <w:rPr>
+          <w:rFonts w:eastAsiaTheme="minorEastAsia" w:hint="cs"/>
+          <w:rtl/>
+        </w:rPr>
+        <w:t xml:space="preserve"> מבוצע פעם אחת במקום </w:t>
+      </w:r>
+      <m:oMath>
+        <m:r>
+          <w:rPr>
+            <w:rFonts w:ascii="Cambria Math" w:eastAsiaTheme="minorEastAsia" w:hAnsi="Cambria Math"/>
+          </w:rPr>
+          <m:t>10,000</m:t>
+        </m:r>
+      </m:oMath>
+      <w:r>
+        <w:rPr>
+          <w:rFonts w:eastAsiaTheme="minorEastAsia" w:hint="cs"/>
+          <w:rtl/>
+        </w:rPr>
+        <w:t xml:space="preserve"> פעמים</w:t>
+      </w:r>
+      <w:r>
+        <w:rPr>
+          <w:rFonts w:eastAsiaTheme="minorEastAsia" w:hint="cs"/>
+          <w:rtl/>
+        </w:rPr>
+        <w:t>.</w:t>
+      </w:r>
+    </w:p>
+    <w:p>
+      <w:pPr>
+        <w:bidi/>
+        <w:rPr>
+          <w:rtl/>
+        </w:rPr>
+      </w:pPr>
+      <w:r>
+        <w:rPr>
+          <w:noProof/>
+        </w:rPr>
+        <w:drawing>
+          <wp:anchor distT="0" distB="0" distL="114300" distR="114300" simplePos="0" relativeHeight="251665408" behindDoc="0" locked="0" layoutInCell="1" allowOverlap="1" wp14:anchorId="7D003F4B" wp14:editId="0D89125E">
+            <wp:simplePos x="0" y="0"/>
+            <wp:positionH relativeFrom="margin">
+              <wp:posOffset>-67076</wp:posOffset>
+            </wp:positionH>
+            <wp:positionV relativeFrom="paragraph">
+              <wp:posOffset>362852</wp:posOffset>
+            </wp:positionV>
+            <wp:extent cx="5943600" cy="2936875"/>
+            <wp:effectExtent l="38100" t="38100" r="95250" b="92075"/>
+            <wp:wrapSquare wrapText="bothSides"/>
+            <wp:docPr id="8" name="תמונה 8"/>
+            <wp:cNvGraphicFramePr>
+              <a:graphicFrameLocks xmlns:a="http://schemas.openxmlformats.org/drawingml/2006/main" noChangeAspect="1"/>
+            </wp:cNvGraphicFramePr>
+            <a:graphic xmlns:a="http://schemas.openxmlformats.org/drawingml/2006/main">
+              <a:graphicData uri="http://schemas.openxmlformats.org/drawingml/2006/picture">
+                <pic:pic xmlns:pic="http://schemas.openxmlformats.org/drawingml/2006/picture">
+                  <pic:nvPicPr>
+                    <pic:cNvPr id="1" name=""/>
+                    <pic:cNvPicPr/>
+                  </pic:nvPicPr>
+                  <pic:blipFill>
+                    <a:blip r:embed="rId12" cstate="print">
+                      <a:extLst>
+                        <a:ext uri="{28A0092B-C50C-407E-A947-70E740481C1C}">
+                          <a14:useLocalDpi xmlns:a14="http://schemas.microsoft.com/office/drawing/2010/main" val="0"/>
+                        </a:ext>
+                      </a:extLst>
+                    </a:blip>
+                    <a:stretch>
+                      <a:fillRect/>
+                    </a:stretch>
+                  </pic:blipFill>
+                  <pic:spPr>
+                    <a:xfrm>
+                      <a:off x="0" y="0"/>
+                      <a:ext cx="5943600" cy="2936875"/>
+                    </a:xfrm>
+                    <a:prstGeom prst="rect">
+                      <a:avLst/>
+                    </a:prstGeom>
+                    <a:effectLst>
+                      <a:outerShdw blurRad="50800" dist="38100" dir="2700000" algn="tl" rotWithShape="0">
+                        <a:prstClr val="black">
+                          <a:alpha val="40000"/>
+                        </a:prstClr>
+                      </a:outerShdw>
+                    </a:effectLst>
+                  </pic:spPr>
+                </pic:pic>
+              </a:graphicData>
+            </a:graphic>
+          </wp:anchor>
+        </w:drawing>
+      </w:r>
+    </w:p>
+    <w:p>
+      <w:pPr>
+        <w:bidi/>
+        <w:rPr>
+          <w:rtl/>
+        </w:rPr>
+      </w:pPr>
+      <w:r>
+        <w:rPr>
+          <w:rFonts w:hint="cs"/>
+          <w:rtl/>
+        </w:rPr>
         <w:t xml:space="preserve"> </w:t>
-      </w:r>
-      <w:proofErr w:type="spellStart"/>
-      <w:r>
-        <w:rPr>
-          <w:rFonts w:eastAsiaTheme="minorEastAsia"/>
-        </w:rPr>
-        <w:t>threadBlocks</w:t>
-      </w:r>
-      <w:proofErr w:type="spellEnd"/>
-      <w:r>
-        <w:rPr>
-          <w:rFonts w:eastAsiaTheme="minorEastAsia" w:hint="cs"/>
-          <w:rtl/>
-        </w:rPr>
-        <w:t xml:space="preserve"> מלאים על מנת לקבל </w:t>
-      </w:r>
-      <w:r>
-        <w:rPr>
-          <w:rFonts w:eastAsiaTheme="minorEastAsia"/>
-        </w:rPr>
-        <w:t>fine grain</w:t>
-      </w:r>
-      <w:r>
-        <w:rPr>
-          <w:rFonts w:eastAsiaTheme="minorEastAsia" w:hint="cs"/>
-          <w:rtl/>
-        </w:rPr>
-        <w:t xml:space="preserve"> מקסימלי.</w:t>
       </w:r>
     </w:p>
     <w:sectPr>

</xml_diff>